<commit_message>
Grammar correction of Func
</commit_message>
<xml_diff>
--- a/Assignments/Assignment Part 4 Grammar Optimized Operator Precedence.docx
+++ b/Assignments/Assignment Part 4 Grammar Optimized Operator Precedence.docx
@@ -52,9 +52,11 @@
       <w:r>
         <w:t xml:space="preserve">= </w:t>
       </w:r>
+      <w:proofErr w:type="spellStart"/>
       <w:r>
         <w:t>CommandList</w:t>
       </w:r>
+      <w:proofErr w:type="spellEnd"/>
     </w:p>
     <w:p>
       <w:pPr>
@@ -65,12 +67,14 @@
         </w:numPr>
         <w:spacing w:after="0"/>
       </w:pPr>
+      <w:proofErr w:type="spellStart"/>
       <w:r>
         <w:t>Command</w:t>
       </w:r>
       <w:r>
         <w:t>List</w:t>
       </w:r>
+      <w:proofErr w:type="spellEnd"/>
       <w:r>
         <w:t xml:space="preserve">         </w:t>
       </w:r>
@@ -136,6 +140,7 @@
       <w:r>
         <w:t xml:space="preserve"> </w:t>
       </w:r>
+      <w:proofErr w:type="spellStart"/>
       <w:r>
         <w:rPr>
           <w:b/>
@@ -143,6 +148,7 @@
         </w:rPr>
         <w:t>Indentifier</w:t>
       </w:r>
+      <w:proofErr w:type="spellEnd"/>
       <w:r>
         <w:t xml:space="preserve"> </w:t>
       </w:r>
@@ -154,7 +160,15 @@
         <w:t>[</w:t>
       </w:r>
       <w:r>
-        <w:t xml:space="preserve"> ExpressionComponent </w:t>
+        <w:t xml:space="preserve"> </w:t>
+      </w:r>
+      <w:proofErr w:type="spellStart"/>
+      <w:r>
+        <w:t>ExpressionComponent</w:t>
+      </w:r>
+      <w:proofErr w:type="spellEnd"/>
+      <w:r>
+        <w:t xml:space="preserve"> </w:t>
       </w:r>
       <w:r>
         <w:rPr>
@@ -249,6 +263,7 @@
       <w:r>
         <w:t xml:space="preserve"> </w:t>
       </w:r>
+      <w:proofErr w:type="spellStart"/>
       <w:r>
         <w:rPr>
           <w:b/>
@@ -256,6 +271,7 @@
         </w:rPr>
         <w:t>Indentifier</w:t>
       </w:r>
+      <w:proofErr w:type="spellEnd"/>
       <w:r>
         <w:t xml:space="preserve"> </w:t>
       </w:r>
@@ -269,10 +285,12 @@
       <w:r>
         <w:t xml:space="preserve"> </w:t>
       </w:r>
+      <w:proofErr w:type="spellStart"/>
       <w:proofErr w:type="gramStart"/>
       <w:r>
         <w:t>ExpressionList</w:t>
       </w:r>
+      <w:proofErr w:type="spellEnd"/>
       <w:r>
         <w:t xml:space="preserve"> </w:t>
       </w:r>
@@ -306,6 +324,7 @@
         <w:tab/>
         <w:t xml:space="preserve">|   </w:t>
       </w:r>
+      <w:proofErr w:type="spellStart"/>
       <w:r>
         <w:rPr>
           <w:b/>
@@ -313,11 +332,51 @@
         </w:rPr>
         <w:t>Func</w:t>
       </w:r>
-      <w:r>
-        <w:t xml:space="preserve"> </w:t>
-      </w:r>
-      <w:r>
-        <w:t xml:space="preserve">ExpressionComponent </w:t>
+      <w:proofErr w:type="spellEnd"/>
+      <w:r>
+        <w:t xml:space="preserve"> </w:t>
+      </w:r>
+      <w:proofErr w:type="spellStart"/>
+      <w:r>
+        <w:rPr>
+          <w:b/>
+          <w:bCs/>
+        </w:rPr>
+        <w:t>Indentifier</w:t>
+      </w:r>
+      <w:proofErr w:type="spellEnd"/>
+      <w:r>
+        <w:t xml:space="preserve"> </w:t>
+      </w:r>
+      <w:proofErr w:type="gramStart"/>
+      <w:r>
+        <w:rPr>
+          <w:b/>
+          <w:bCs/>
+        </w:rPr>
+        <w:t>(</w:t>
+      </w:r>
+      <w:r>
+        <w:t xml:space="preserve"> </w:t>
+      </w:r>
+      <w:proofErr w:type="spellStart"/>
+      <w:r>
+        <w:t>ExpressionList</w:t>
+      </w:r>
+      <w:proofErr w:type="spellEnd"/>
+      <w:proofErr w:type="gramEnd"/>
+      <w:r>
+        <w:t xml:space="preserve"> </w:t>
+      </w:r>
+      <w:r>
+        <w:rPr>
+          <w:b/>
+          <w:bCs/>
+        </w:rPr>
+        <w:t>)</w:t>
+      </w:r>
+      <w:r>
+        <w:t xml:space="preserve"> </w:t>
       </w:r>
       <w:r>
         <w:rPr>
@@ -333,9 +392,13 @@
         </w:rPr>
         <w:t xml:space="preserve"> </w:t>
       </w:r>
-      <w:proofErr w:type="gramStart"/>
-      <w:r>
-        <w:t xml:space="preserve">CommandList </w:t>
+      <w:proofErr w:type="spellStart"/>
+      <w:r>
+        <w:t>CommandList</w:t>
+      </w:r>
+      <w:proofErr w:type="spellEnd"/>
+      <w:r>
+        <w:t xml:space="preserve"> </w:t>
       </w:r>
       <w:r>
         <w:rPr>
@@ -344,7 +407,6 @@
         </w:rPr>
         <w:t>]</w:t>
       </w:r>
-      <w:proofErr w:type="gramEnd"/>
       <w:r>
         <w:rPr>
           <w:b/>
@@ -360,6 +422,8 @@
         <w:tab/>
         <w:t>// method declaration</w:t>
       </w:r>
+      <w:bookmarkStart w:id="0" w:name="_GoBack"/>
+      <w:bookmarkEnd w:id="0"/>
     </w:p>
     <w:p>
       <w:pPr>
@@ -406,7 +470,15 @@
         <w:t>{</w:t>
       </w:r>
       <w:r>
-        <w:t xml:space="preserve"> CommandList </w:t>
+        <w:t xml:space="preserve"> </w:t>
+      </w:r>
+      <w:proofErr w:type="spellStart"/>
+      <w:r>
+        <w:t>CommandList</w:t>
+      </w:r>
+      <w:proofErr w:type="spellEnd"/>
+      <w:r>
+        <w:t xml:space="preserve"> </w:t>
       </w:r>
       <w:r>
         <w:rPr>
@@ -591,9 +663,11 @@
         </w:numPr>
         <w:spacing w:after="0"/>
       </w:pPr>
+      <w:proofErr w:type="spellStart"/>
       <w:r>
         <w:t>ExpressionList</w:t>
       </w:r>
+      <w:proofErr w:type="spellEnd"/>
       <w:r>
         <w:tab/>
       </w:r>
@@ -753,9 +827,11 @@
         </w:rPr>
         <w:t xml:space="preserve"> </w:t>
       </w:r>
+      <w:proofErr w:type="spellStart"/>
       <w:r>
         <w:t>ExpressionComponent</w:t>
       </w:r>
+      <w:proofErr w:type="spellEnd"/>
       <w:r>
         <w:t xml:space="preserve"> </w:t>
       </w:r>
@@ -885,9 +961,11 @@
       <w:r>
         <w:t>(</w:t>
       </w:r>
+      <w:proofErr w:type="spellStart"/>
       <w:r>
         <w:t>ExpressionList</w:t>
       </w:r>
+      <w:proofErr w:type="spellEnd"/>
       <w:r>
         <w:rPr>
           <w:b/>
@@ -990,7 +1068,15 @@
       </w:r>
       <w:proofErr w:type="gramEnd"/>
       <w:r>
-        <w:t xml:space="preserve"> ExpressionComponent </w:t>
+        <w:t xml:space="preserve"> </w:t>
+      </w:r>
+      <w:proofErr w:type="spellStart"/>
+      <w:r>
+        <w:t>ExpressionComponent</w:t>
+      </w:r>
+      <w:proofErr w:type="spellEnd"/>
+      <w:r>
+        <w:t xml:space="preserve"> </w:t>
       </w:r>
       <w:r>
         <w:rPr>
@@ -1027,6 +1113,7 @@
         </w:rPr>
         <w:t xml:space="preserve">// </w:t>
       </w:r>
+      <w:proofErr w:type="spellStart"/>
       <w:r>
         <w:rPr>
           <w:b/>
@@ -1041,6 +1128,7 @@
         </w:rPr>
         <w:t>Component</w:t>
       </w:r>
+      <w:proofErr w:type="spellEnd"/>
       <w:r>
         <w:rPr>
           <w:b/>
@@ -1119,8 +1207,13 @@
         </w:rPr>
         <w:t xml:space="preserve"> </w:t>
       </w:r>
-      <w:r>
-        <w:t xml:space="preserve">ExpressionComponent </w:t>
+      <w:proofErr w:type="spellStart"/>
+      <w:r>
+        <w:t>ExpressionComponent</w:t>
+      </w:r>
+      <w:proofErr w:type="spellEnd"/>
+      <w:r>
+        <w:t xml:space="preserve"> </w:t>
       </w:r>
       <w:r>
         <w:tab/>
@@ -1234,9 +1327,11 @@
       <w:r>
         <w:t>(</w:t>
       </w:r>
+      <w:proofErr w:type="spellStart"/>
       <w:r>
         <w:t>ExpressionList</w:t>
       </w:r>
+      <w:proofErr w:type="spellEnd"/>
       <w:r>
         <w:rPr>
           <w:b/>
@@ -1333,7 +1428,15 @@
       </w:r>
       <w:proofErr w:type="gramEnd"/>
       <w:r>
-        <w:t xml:space="preserve"> ExpressionComponent </w:t>
+        <w:t xml:space="preserve"> </w:t>
+      </w:r>
+      <w:proofErr w:type="spellStart"/>
+      <w:r>
+        <w:t>ExpressionComponent</w:t>
+      </w:r>
+      <w:proofErr w:type="spellEnd"/>
+      <w:r>
+        <w:t xml:space="preserve"> </w:t>
       </w:r>
       <w:r>
         <w:rPr>
@@ -1362,7 +1465,23 @@
           <w:bCs/>
         </w:rPr>
         <w:tab/>
-        <w:t>// expressionComponent result</w:t>
+        <w:t xml:space="preserve">// </w:t>
+      </w:r>
+      <w:proofErr w:type="spellStart"/>
+      <w:r>
+        <w:rPr>
+          <w:b/>
+          <w:bCs/>
+        </w:rPr>
+        <w:t>expressionComponent</w:t>
+      </w:r>
+      <w:proofErr w:type="spellEnd"/>
+      <w:r>
+        <w:rPr>
+          <w:b/>
+          <w:bCs/>
+        </w:rPr>
+        <w:t xml:space="preserve"> result</w:t>
       </w:r>
     </w:p>
     <w:p>
@@ -1429,9 +1548,11 @@
           <w:numId w:val="1"/>
         </w:numPr>
       </w:pPr>
+      <w:proofErr w:type="spellStart"/>
       <w:r>
         <w:t>Indentifier</w:t>
       </w:r>
+      <w:proofErr w:type="spellEnd"/>
       <w:r>
         <w:tab/>
       </w:r>
@@ -1445,7 +1566,15 @@
         <w:t xml:space="preserve">= </w:t>
       </w:r>
       <w:r>
-        <w:t>Letter(Letter|Digit)*</w:t>
+        <w:t>Letter(</w:t>
+      </w:r>
+      <w:proofErr w:type="spellStart"/>
+      <w:r>
+        <w:t>Letter|Digit</w:t>
+      </w:r>
+      <w:proofErr w:type="spellEnd"/>
+      <w:r>
+        <w:t>)*</w:t>
       </w:r>
     </w:p>
     <w:p>
@@ -1504,7 +1633,23 @@
       </w:r>
       <w:proofErr w:type="gramEnd"/>
       <w:r>
-        <w:t>= a|b|…|z|A|B|…|Z</w:t>
+        <w:t xml:space="preserve">= </w:t>
+      </w:r>
+      <w:proofErr w:type="spellStart"/>
+      <w:r>
+        <w:t>a|b</w:t>
+      </w:r>
+      <w:proofErr w:type="spellEnd"/>
+      <w:r>
+        <w:t>|…|</w:t>
+      </w:r>
+      <w:proofErr w:type="spellStart"/>
+      <w:r>
+        <w:t>z|A|B</w:t>
+      </w:r>
+      <w:proofErr w:type="spellEnd"/>
+      <w:r>
+        <w:t>|…|Z</w:t>
       </w:r>
     </w:p>
     <w:p>
@@ -1550,9 +1695,11 @@
           <w:numId w:val="1"/>
         </w:numPr>
       </w:pPr>
+      <w:proofErr w:type="spellStart"/>
       <w:r>
         <w:t>MathOperator</w:t>
       </w:r>
+      <w:proofErr w:type="spellEnd"/>
       <w:r>
         <w:tab/>
       </w:r>
@@ -1707,12 +1854,23 @@
         <w:t>//negation</w:t>
       </w:r>
       <w:r>
-        <w:t xml:space="preserve"> (we dont have boolean type</w:t>
-      </w:r>
-      <w:bookmarkStart w:id="0" w:name="_GoBack"/>
-      <w:bookmarkEnd w:id="0"/>
-      <w:r>
-        <w:t>)</w:t>
+        <w:t xml:space="preserve"> (we </w:t>
+      </w:r>
+      <w:proofErr w:type="spellStart"/>
+      <w:r>
+        <w:t>dont</w:t>
+      </w:r>
+      <w:proofErr w:type="spellEnd"/>
+      <w:r>
+        <w:t xml:space="preserve"> have </w:t>
+      </w:r>
+      <w:proofErr w:type="spellStart"/>
+      <w:r>
+        <w:t>boolean</w:t>
+      </w:r>
+      <w:proofErr w:type="spellEnd"/>
+      <w:r>
+        <w:t xml:space="preserve"> type)</w:t>
       </w:r>
     </w:p>
     <w:p>
@@ -1740,10 +1898,23 @@
         <w:t>//equality</w:t>
       </w:r>
       <w:r>
-        <w:t xml:space="preserve"> </w:t>
-      </w:r>
-      <w:r>
-        <w:t>(we dont have boolean type)</w:t>
+        <w:t xml:space="preserve"> (we </w:t>
+      </w:r>
+      <w:proofErr w:type="spellStart"/>
+      <w:r>
+        <w:t>dont</w:t>
+      </w:r>
+      <w:proofErr w:type="spellEnd"/>
+      <w:r>
+        <w:t xml:space="preserve"> have </w:t>
+      </w:r>
+      <w:proofErr w:type="spellStart"/>
+      <w:r>
+        <w:t>boolean</w:t>
+      </w:r>
+      <w:proofErr w:type="spellEnd"/>
+      <w:r>
+        <w:t xml:space="preserve"> type)</w:t>
       </w:r>
     </w:p>
     <w:p>
@@ -2036,6 +2207,7 @@
         <w:spacing w:after="0"/>
       </w:pPr>
       <w:r>
+        <w:lastRenderedPageBreak/>
         <w:t xml:space="preserve">} </w:t>
       </w:r>
       <w:r>
@@ -2052,7 +2224,6 @@
         <w:spacing w:after="0"/>
       </w:pPr>
       <w:r>
-        <w:lastRenderedPageBreak/>
         <w:t xml:space="preserve">[ </w:t>
       </w:r>
       <w:r>

</xml_diff>